<commit_message>
Added a bit on the project description
</commit_message>
<xml_diff>
--- a/projectDescription.docx
+++ b/projectDescription.docx
@@ -7,10 +7,10 @@
         <w:pStyle w:val="Title"/>
       </w:pPr>
       <w:r>
-        <w:t>Project Description</w:t>
+        <w:t>Energy Watcher</w:t>
       </w:r>
       <w:r>
-        <w:t xml:space="preserve">: </w:t>
+        <w:t xml:space="preserve"> </w:t>
       </w:r>
     </w:p>
     <w:p>
@@ -27,21 +27,14 @@
       <w:r>
         <w:t xml:space="preserve">For this project, we want to do a device that can check the light status of the room and sends an email if you spent x times with the lights on, it </w:t>
       </w:r>
-      <w:proofErr w:type="gramStart"/>
       <w:r>
         <w:t>will</w:t>
       </w:r>
-      <w:proofErr w:type="gramEnd"/>
       <w:r>
-        <w:t xml:space="preserve"> also have a temperature sensor that will also trigger an email and a red led when the temperature go over or below the desired temperature by the user. It will also detect co2 emissions and trigger an email and an alarm with the buzzer. The data will be sent back using MQTT to the dashboard that is going to be on </w:t>
+        <w:t xml:space="preserve"> also have a temperature sensor that will also trigger an email and a red led when the temperature go over or below the desired temperature by the user. It will also detect co2 emissions and trigger an email and an alarm with the buzzer. The data will be sent back using MQTT to the dashboard that is going to be on adafruit unless we have the time to do a Django web application and if we have the time the users will be logged inside a DynamoDB.</w:t>
       </w:r>
-      <w:proofErr w:type="spellStart"/>
       <w:r>
-        <w:t>adafruit</w:t>
-      </w:r>
-      <w:proofErr w:type="spellEnd"/>
-      <w:r>
-        <w:t xml:space="preserve"> unless we have the time to do a Django web application and if we have the time the users will be logged inside a DynamoDB.</w:t>
+        <w:t xml:space="preserve"> The user will be able to change the threshold value of any of the sensors and input an email in the web application to be able to send the notification.</w:t>
       </w:r>
     </w:p>
     <w:p/>

</xml_diff>